<commit_message>
Updated meeting note with more comments
</commit_message>
<xml_diff>
--- a/docs/meetingnote2023.1.2.docx
+++ b/docs/meetingnote2023.1.2.docx
@@ -501,6 +501,63 @@
     </w:p>
     <w:p>
       <w:pPr>
+        <w:pStyle w:val="ListParagraph"/>
+        <w:numPr>
+          <w:ilvl w:val="0"/>
+          <w:numId w:val="18"/>
+        </w:numPr>
+        <w:rPr>
+          <w:sz w:val="24"/>
+          <w:szCs w:val="24"/>
+        </w:rPr>
+      </w:pPr>
+      <w:r>
+        <w:rPr>
+          <w:sz w:val="24"/>
+          <w:szCs w:val="24"/>
+        </w:rPr>
+        <w:t>User</w:t>
+      </w:r>
+      <w:r>
+        <w:rPr>
+          <w:sz w:val="24"/>
+          <w:szCs w:val="24"/>
+        </w:rPr>
+        <w:t>’s</w:t>
+      </w:r>
+      <w:r>
+        <w:rPr>
+          <w:sz w:val="24"/>
+          <w:szCs w:val="24"/>
+        </w:rPr>
+        <w:t xml:space="preserve"> (Dr. Jiang</w:t>
+      </w:r>
+      <w:r>
+        <w:rPr>
+          <w:sz w:val="24"/>
+          <w:szCs w:val="24"/>
+        </w:rPr>
+        <w:t>’s test during the meeting</w:t>
+      </w:r>
+      <w:r>
+        <w:rPr>
+          <w:sz w:val="24"/>
+          <w:szCs w:val="24"/>
+        </w:rPr>
+        <w:t>) survey feedback was not saved to database.</w:t>
+      </w:r>
+    </w:p>
+    <w:p>
+      <w:pPr>
+        <w:ind w:left="720" w:hanging="360"/>
+        <w:rPr>
+          <w:sz w:val="24"/>
+          <w:szCs w:val="24"/>
+        </w:rPr>
+      </w:pPr>
+    </w:p>
+    <w:p>
+      <w:pPr>
         <w:ind w:left="720" w:hanging="360"/>
         <w:rPr>
           <w:b/>
@@ -681,6 +738,7 @@
           <w:sz w:val="24"/>
           <w:szCs w:val="24"/>
         </w:rPr>
+        <w:lastRenderedPageBreak/>
         <w:t xml:space="preserve">      </w:t>
       </w:r>
       <w:r>

</xml_diff>